<commit_message>
addtl notes on background research
</commit_message>
<xml_diff>
--- a/research/Evolution of Wholesale Electricity Market Design with Increasing Levels of Renewable Generation.docx
+++ b/research/Evolution of Wholesale Electricity Market Design with Increasing Levels of Renewable Generation.docx
@@ -103,7 +103,21 @@
         <w:rPr>
           <w:rFonts w:ascii="Tahoma" w:eastAsiaTheme="minorEastAsia" w:hAnsi="Tahoma" w:cs="Tahoma"/>
         </w:rPr>
-        <w:t>such as wind and solar PV power have a few unique characteristics that differentiate these sources from other types of energy which shave supplied the majority of electricity in the past:</w:t>
+        <w:t>such as wind and solar PV power have a few unique characteristics that differentiate these sources fr</w:t>
+      </w:r>
+      <w:r>
+        <w:rPr>
+          <w:rFonts w:ascii="Tahoma" w:eastAsiaTheme="minorEastAsia" w:hAnsi="Tahoma" w:cs="Tahoma"/>
+        </w:rPr>
+        <w:t xml:space="preserve">om other types of energy which </w:t>
+      </w:r>
+      <w:bookmarkStart w:id="0" w:name="_GoBack"/>
+      <w:bookmarkEnd w:id="0"/>
+      <w:r>
+        <w:rPr>
+          <w:rFonts w:ascii="Tahoma" w:eastAsiaTheme="minorEastAsia" w:hAnsi="Tahoma" w:cs="Tahoma"/>
+        </w:rPr>
+        <w:t>have supplied the majority of electricity in the past:</w:t>
       </w:r>
     </w:p>
     <w:p>
@@ -3711,8 +3725,6 @@
         </w:rPr>
         <w:t xml:space="preserve"> Less mature than pay-for-performance and frequency response markets, flexible ramping products involve a generation resource’s ability to rapidly change its output (upward or downward) to respond to a change in forecasted net load.</w:t>
       </w:r>
-      <w:bookmarkStart w:id="0" w:name="_GoBack"/>
-      <w:bookmarkEnd w:id="0"/>
     </w:p>
     <w:sectPr>
       <w:headerReference w:type="even" r:id="rId13"/>
@@ -5454,7 +5466,7 @@
 </file>
 
 <file path=customXml/itemProps1.xml><?xml version="1.0" encoding="utf-8"?>
-<ds:datastoreItem xmlns:ds="http://schemas.openxmlformats.org/officeDocument/2006/customXml" ds:itemID="{BE7E2438-BEA7-E34C-8A99-AE2FF6E6B160}">
+<ds:datastoreItem xmlns:ds="http://schemas.openxmlformats.org/officeDocument/2006/customXml" ds:itemID="{51BEEB34-2BAD-674F-8ACD-BDFEA0DEA7E7}">
   <ds:schemaRefs>
     <ds:schemaRef ds:uri="http://schemas.openxmlformats.org/officeDocument/2006/bibliography"/>
   </ds:schemaRefs>

</xml_diff>